<commit_message>
edited lfom and cdc codes and added more info to lfom specification files, also started on srsf modular design
git-svn-id: https://forge.cornell.edu/svn/repos/automated_design@4997 d22a8b0d-b447-0410-a14f-ca4c0a428a39

Former-commit-id: 1e575a25a9815cdfc0f05939832cf72cea3e1145
</commit_message>
<xml_diff>
--- a/Final Designs/ADT Designs/LFOM/LFOM English.docx
+++ b/Final Designs/ADT Designs/LFOM/LFOM English.docx
@@ -52,7 +52,569 @@
       <w:r>
         <w:t>.</w:t>
       </w:r>
+      <w:r>
+        <w:t xml:space="preserve">  The diameter of the orifice holes was </w:t>
+      </w:r>
+      <w:proofErr w:type="spellStart"/>
+      <w:r>
+        <w:t>D.LfomOrifices</w:t>
+      </w:r>
+      <w:proofErr w:type="spellEnd"/>
+      <w:r>
+        <w:t xml:space="preserve">, the height of each row of orifices </w:t>
+      </w:r>
+      <w:r>
+        <w:t>and the number of orifices in each row is:</w:t>
+      </w:r>
     </w:p>
+    <w:p/>
+    <w:tbl>
+      <w:tblPr>
+        <w:tblW w:w="0" w:type="auto"/>
+        <w:jc w:val="center"/>
+        <w:tblBorders>
+          <w:top w:val="single" w:sz="4" w:space="0" w:color="auto"/>
+          <w:left w:val="single" w:sz="4" w:space="0" w:color="auto"/>
+          <w:bottom w:val="single" w:sz="4" w:space="0" w:color="auto"/>
+          <w:right w:val="single" w:sz="4" w:space="0" w:color="auto"/>
+          <w:insideH w:val="single" w:sz="4" w:space="0" w:color="auto"/>
+          <w:insideV w:val="single" w:sz="4" w:space="0" w:color="auto"/>
+        </w:tblBorders>
+        <w:tblLook w:val="04A0"/>
+      </w:tblPr>
+      <w:tblGrid>
+        <w:gridCol w:w="1722"/>
+        <w:gridCol w:w="1972"/>
+      </w:tblGrid>
+      <w:tr>
+        <w:trPr>
+          <w:jc w:val="center"/>
+        </w:trPr>
+        <w:tc>
+          <w:tcPr>
+            <w:tcW w:w="1722" w:type="dxa"/>
+          </w:tcPr>
+          <w:p>
+            <w:pPr>
+              <w:rPr>
+                <w:b/>
+                <w:sz w:val="20"/>
+                <w:szCs w:val="20"/>
+              </w:rPr>
+            </w:pPr>
+            <w:r>
+              <w:rPr>
+                <w:b/>
+                <w:sz w:val="20"/>
+                <w:szCs w:val="20"/>
+              </w:rPr>
+              <w:t>Row Height</w:t>
+            </w:r>
+            <w:r>
+              <w:rPr>
+                <w:b/>
+                <w:sz w:val="20"/>
+                <w:szCs w:val="20"/>
+              </w:rPr>
+              <w:t xml:space="preserve"> (m)</w:t>
+            </w:r>
+          </w:p>
+        </w:tc>
+        <w:tc>
+          <w:tcPr>
+            <w:tcW w:w="1972" w:type="dxa"/>
+          </w:tcPr>
+          <w:p>
+            <w:pPr>
+              <w:rPr>
+                <w:b/>
+                <w:sz w:val="20"/>
+                <w:szCs w:val="20"/>
+              </w:rPr>
+            </w:pPr>
+            <w:r>
+              <w:rPr>
+                <w:b/>
+                <w:sz w:val="20"/>
+                <w:szCs w:val="20"/>
+              </w:rPr>
+              <w:t>Number of Orifices</w:t>
+            </w:r>
+          </w:p>
+        </w:tc>
+      </w:tr>
+      <w:tr>
+        <w:trPr>
+          <w:jc w:val="center"/>
+        </w:trPr>
+        <w:tc>
+          <w:tcPr>
+            <w:tcW w:w="1722" w:type="dxa"/>
+          </w:tcPr>
+          <w:p>
+            <w:pPr>
+              <w:jc w:val="right"/>
+              <w:rPr>
+                <w:sz w:val="20"/>
+                <w:szCs w:val="20"/>
+              </w:rPr>
+            </w:pPr>
+            <w:r>
+              <w:rPr>
+                <w:sz w:val="20"/>
+                <w:szCs w:val="20"/>
+              </w:rPr>
+              <w:t>H.LfomOrifice1</w:t>
+            </w:r>
+          </w:p>
+        </w:tc>
+        <w:tc>
+          <w:tcPr>
+            <w:tcW w:w="1972" w:type="dxa"/>
+          </w:tcPr>
+          <w:p>
+            <w:pPr>
+              <w:jc w:val="right"/>
+              <w:rPr>
+                <w:sz w:val="20"/>
+                <w:szCs w:val="20"/>
+              </w:rPr>
+            </w:pPr>
+            <w:r>
+              <w:rPr>
+                <w:sz w:val="20"/>
+                <w:szCs w:val="20"/>
+              </w:rPr>
+              <w:t>N.LfomOrifices1</w:t>
+            </w:r>
+          </w:p>
+        </w:tc>
+      </w:tr>
+      <w:tr>
+        <w:trPr>
+          <w:jc w:val="center"/>
+        </w:trPr>
+        <w:tc>
+          <w:tcPr>
+            <w:tcW w:w="1722" w:type="dxa"/>
+          </w:tcPr>
+          <w:p>
+            <w:pPr>
+              <w:jc w:val="right"/>
+              <w:rPr>
+                <w:sz w:val="20"/>
+                <w:szCs w:val="20"/>
+              </w:rPr>
+            </w:pPr>
+            <w:r>
+              <w:rPr>
+                <w:sz w:val="20"/>
+                <w:szCs w:val="20"/>
+              </w:rPr>
+              <w:t>H.LfomOrifice2</w:t>
+            </w:r>
+          </w:p>
+        </w:tc>
+        <w:tc>
+          <w:tcPr>
+            <w:tcW w:w="1972" w:type="dxa"/>
+          </w:tcPr>
+          <w:p>
+            <w:pPr>
+              <w:jc w:val="right"/>
+              <w:rPr>
+                <w:sz w:val="20"/>
+                <w:szCs w:val="20"/>
+              </w:rPr>
+            </w:pPr>
+            <w:r>
+              <w:rPr>
+                <w:sz w:val="20"/>
+                <w:szCs w:val="20"/>
+              </w:rPr>
+              <w:t>N.LfomOrifices2</w:t>
+            </w:r>
+          </w:p>
+        </w:tc>
+      </w:tr>
+      <w:tr>
+        <w:trPr>
+          <w:jc w:val="center"/>
+        </w:trPr>
+        <w:tc>
+          <w:tcPr>
+            <w:tcW w:w="1722" w:type="dxa"/>
+          </w:tcPr>
+          <w:p>
+            <w:pPr>
+              <w:jc w:val="right"/>
+              <w:rPr>
+                <w:sz w:val="20"/>
+                <w:szCs w:val="20"/>
+              </w:rPr>
+            </w:pPr>
+            <w:r>
+              <w:rPr>
+                <w:sz w:val="20"/>
+                <w:szCs w:val="20"/>
+              </w:rPr>
+              <w:t>H.LfomOrifice3</w:t>
+            </w:r>
+          </w:p>
+        </w:tc>
+        <w:tc>
+          <w:tcPr>
+            <w:tcW w:w="1972" w:type="dxa"/>
+          </w:tcPr>
+          <w:p>
+            <w:pPr>
+              <w:jc w:val="right"/>
+              <w:rPr>
+                <w:sz w:val="20"/>
+                <w:szCs w:val="20"/>
+              </w:rPr>
+            </w:pPr>
+            <w:r>
+              <w:rPr>
+                <w:sz w:val="20"/>
+                <w:szCs w:val="20"/>
+              </w:rPr>
+              <w:t>N.LfomOrifices3</w:t>
+            </w:r>
+          </w:p>
+        </w:tc>
+      </w:tr>
+      <w:tr>
+        <w:trPr>
+          <w:jc w:val="center"/>
+        </w:trPr>
+        <w:tc>
+          <w:tcPr>
+            <w:tcW w:w="1722" w:type="dxa"/>
+          </w:tcPr>
+          <w:p>
+            <w:pPr>
+              <w:jc w:val="right"/>
+              <w:rPr>
+                <w:sz w:val="20"/>
+                <w:szCs w:val="20"/>
+              </w:rPr>
+            </w:pPr>
+            <w:r>
+              <w:rPr>
+                <w:sz w:val="20"/>
+                <w:szCs w:val="20"/>
+              </w:rPr>
+              <w:t>H.LfomOrifice4</w:t>
+            </w:r>
+          </w:p>
+        </w:tc>
+        <w:tc>
+          <w:tcPr>
+            <w:tcW w:w="1972" w:type="dxa"/>
+          </w:tcPr>
+          <w:p>
+            <w:pPr>
+              <w:jc w:val="right"/>
+              <w:rPr>
+                <w:sz w:val="20"/>
+                <w:szCs w:val="20"/>
+              </w:rPr>
+            </w:pPr>
+            <w:r>
+              <w:rPr>
+                <w:sz w:val="20"/>
+                <w:szCs w:val="20"/>
+              </w:rPr>
+              <w:t>N.LfomOrifices4</w:t>
+            </w:r>
+          </w:p>
+        </w:tc>
+      </w:tr>
+      <w:tr>
+        <w:trPr>
+          <w:jc w:val="center"/>
+        </w:trPr>
+        <w:tc>
+          <w:tcPr>
+            <w:tcW w:w="1722" w:type="dxa"/>
+          </w:tcPr>
+          <w:p>
+            <w:pPr>
+              <w:jc w:val="right"/>
+              <w:rPr>
+                <w:sz w:val="20"/>
+                <w:szCs w:val="20"/>
+              </w:rPr>
+            </w:pPr>
+            <w:r>
+              <w:rPr>
+                <w:sz w:val="20"/>
+                <w:szCs w:val="20"/>
+              </w:rPr>
+              <w:t>H.LfomOrifice5</w:t>
+            </w:r>
+          </w:p>
+        </w:tc>
+        <w:tc>
+          <w:tcPr>
+            <w:tcW w:w="1972" w:type="dxa"/>
+          </w:tcPr>
+          <w:p>
+            <w:pPr>
+              <w:jc w:val="right"/>
+              <w:rPr>
+                <w:sz w:val="20"/>
+                <w:szCs w:val="20"/>
+              </w:rPr>
+            </w:pPr>
+            <w:r>
+              <w:rPr>
+                <w:sz w:val="20"/>
+                <w:szCs w:val="20"/>
+              </w:rPr>
+              <w:t>N.LfomOrifices5</w:t>
+            </w:r>
+          </w:p>
+        </w:tc>
+      </w:tr>
+      <w:tr>
+        <w:trPr>
+          <w:jc w:val="center"/>
+        </w:trPr>
+        <w:tc>
+          <w:tcPr>
+            <w:tcW w:w="1722" w:type="dxa"/>
+          </w:tcPr>
+          <w:p>
+            <w:pPr>
+              <w:jc w:val="right"/>
+              <w:rPr>
+                <w:sz w:val="20"/>
+                <w:szCs w:val="20"/>
+              </w:rPr>
+            </w:pPr>
+            <w:r>
+              <w:rPr>
+                <w:sz w:val="20"/>
+                <w:szCs w:val="20"/>
+              </w:rPr>
+              <w:t>H.LfomOrifice6</w:t>
+            </w:r>
+          </w:p>
+        </w:tc>
+        <w:tc>
+          <w:tcPr>
+            <w:tcW w:w="1972" w:type="dxa"/>
+          </w:tcPr>
+          <w:p>
+            <w:pPr>
+              <w:jc w:val="right"/>
+              <w:rPr>
+                <w:sz w:val="20"/>
+                <w:szCs w:val="20"/>
+              </w:rPr>
+            </w:pPr>
+            <w:r>
+              <w:rPr>
+                <w:sz w:val="20"/>
+                <w:szCs w:val="20"/>
+              </w:rPr>
+              <w:t>N.LfomOrifices6</w:t>
+            </w:r>
+          </w:p>
+        </w:tc>
+      </w:tr>
+      <w:tr>
+        <w:trPr>
+          <w:jc w:val="center"/>
+        </w:trPr>
+        <w:tc>
+          <w:tcPr>
+            <w:tcW w:w="1722" w:type="dxa"/>
+          </w:tcPr>
+          <w:p>
+            <w:pPr>
+              <w:jc w:val="right"/>
+              <w:rPr>
+                <w:sz w:val="20"/>
+                <w:szCs w:val="20"/>
+              </w:rPr>
+            </w:pPr>
+            <w:r>
+              <w:rPr>
+                <w:sz w:val="20"/>
+                <w:szCs w:val="20"/>
+              </w:rPr>
+              <w:t>H.LfomOrifice7</w:t>
+            </w:r>
+          </w:p>
+        </w:tc>
+        <w:tc>
+          <w:tcPr>
+            <w:tcW w:w="1972" w:type="dxa"/>
+          </w:tcPr>
+          <w:p>
+            <w:pPr>
+              <w:jc w:val="right"/>
+              <w:rPr>
+                <w:sz w:val="20"/>
+                <w:szCs w:val="20"/>
+              </w:rPr>
+            </w:pPr>
+            <w:r>
+              <w:rPr>
+                <w:sz w:val="20"/>
+                <w:szCs w:val="20"/>
+              </w:rPr>
+              <w:t>N.LfomOrifices7</w:t>
+            </w:r>
+          </w:p>
+        </w:tc>
+      </w:tr>
+      <w:tr>
+        <w:trPr>
+          <w:jc w:val="center"/>
+        </w:trPr>
+        <w:tc>
+          <w:tcPr>
+            <w:tcW w:w="1722" w:type="dxa"/>
+          </w:tcPr>
+          <w:p>
+            <w:pPr>
+              <w:jc w:val="right"/>
+              <w:rPr>
+                <w:sz w:val="20"/>
+                <w:szCs w:val="20"/>
+              </w:rPr>
+            </w:pPr>
+            <w:r>
+              <w:rPr>
+                <w:sz w:val="20"/>
+                <w:szCs w:val="20"/>
+              </w:rPr>
+              <w:t>H.LfomOrifice8</w:t>
+            </w:r>
+          </w:p>
+        </w:tc>
+        <w:tc>
+          <w:tcPr>
+            <w:tcW w:w="1972" w:type="dxa"/>
+          </w:tcPr>
+          <w:p>
+            <w:pPr>
+              <w:jc w:val="right"/>
+              <w:rPr>
+                <w:sz w:val="20"/>
+                <w:szCs w:val="20"/>
+              </w:rPr>
+            </w:pPr>
+            <w:r>
+              <w:rPr>
+                <w:sz w:val="20"/>
+                <w:szCs w:val="20"/>
+              </w:rPr>
+              <w:t>N.LfomOrifices8</w:t>
+            </w:r>
+          </w:p>
+        </w:tc>
+      </w:tr>
+      <w:tr>
+        <w:trPr>
+          <w:jc w:val="center"/>
+        </w:trPr>
+        <w:tc>
+          <w:tcPr>
+            <w:tcW w:w="1722" w:type="dxa"/>
+          </w:tcPr>
+          <w:p>
+            <w:pPr>
+              <w:jc w:val="right"/>
+              <w:rPr>
+                <w:sz w:val="20"/>
+                <w:szCs w:val="20"/>
+              </w:rPr>
+            </w:pPr>
+            <w:r>
+              <w:rPr>
+                <w:sz w:val="20"/>
+                <w:szCs w:val="20"/>
+              </w:rPr>
+              <w:t>H.LfomOrifice9</w:t>
+            </w:r>
+          </w:p>
+        </w:tc>
+        <w:tc>
+          <w:tcPr>
+            <w:tcW w:w="1972" w:type="dxa"/>
+          </w:tcPr>
+          <w:p>
+            <w:pPr>
+              <w:jc w:val="right"/>
+              <w:rPr>
+                <w:sz w:val="20"/>
+                <w:szCs w:val="20"/>
+              </w:rPr>
+            </w:pPr>
+            <w:r>
+              <w:rPr>
+                <w:sz w:val="20"/>
+                <w:szCs w:val="20"/>
+              </w:rPr>
+              <w:t>N.LfomOrifices9</w:t>
+            </w:r>
+          </w:p>
+        </w:tc>
+      </w:tr>
+      <w:tr>
+        <w:trPr>
+          <w:jc w:val="center"/>
+        </w:trPr>
+        <w:tc>
+          <w:tcPr>
+            <w:tcW w:w="1722" w:type="dxa"/>
+          </w:tcPr>
+          <w:p>
+            <w:pPr>
+              <w:jc w:val="right"/>
+              <w:rPr>
+                <w:sz w:val="20"/>
+                <w:szCs w:val="20"/>
+              </w:rPr>
+            </w:pPr>
+            <w:r>
+              <w:rPr>
+                <w:sz w:val="20"/>
+                <w:szCs w:val="20"/>
+              </w:rPr>
+              <w:t>H.LfomOrifice10</w:t>
+            </w:r>
+          </w:p>
+        </w:tc>
+        <w:tc>
+          <w:tcPr>
+            <w:tcW w:w="1972" w:type="dxa"/>
+          </w:tcPr>
+          <w:p>
+            <w:pPr>
+              <w:keepNext/>
+              <w:jc w:val="right"/>
+              <w:rPr>
+                <w:sz w:val="20"/>
+                <w:szCs w:val="20"/>
+              </w:rPr>
+            </w:pPr>
+            <w:r>
+              <w:rPr>
+                <w:sz w:val="20"/>
+                <w:szCs w:val="20"/>
+              </w:rPr>
+              <w:t>N.LfomOrifices10</w:t>
+            </w:r>
+          </w:p>
+        </w:tc>
+      </w:tr>
+    </w:tbl>
     <w:p/>
     <w:sectPr>
       <w:pgSz w:w="12240" w:h="15840"/>
@@ -252,6 +814,26 @@
     <w:uiPriority w:val="99"/>
     <w:semiHidden/>
     <w:unhideWhenUsed/>
+  </w:style>
+  <w:style w:type="paragraph" w:styleId="Caption">
+    <w:name w:val="caption"/>
+    <w:basedOn w:val="Normal"/>
+    <w:next w:val="Normal"/>
+    <w:uiPriority w:val="35"/>
+    <w:unhideWhenUsed/>
+    <w:qFormat/>
+    <w:rsid w:val="008522F5"/>
+    <w:pPr>
+      <w:spacing w:line="240" w:lineRule="auto"/>
+    </w:pPr>
+    <w:rPr>
+      <w:rFonts w:ascii="Calibri" w:eastAsia="Calibri" w:hAnsi="Calibri" w:cs="Times New Roman"/>
+      <w:b/>
+      <w:bCs/>
+      <w:color w:val="4F81BD"/>
+      <w:sz w:val="18"/>
+      <w:szCs w:val="18"/>
+    </w:rPr>
   </w:style>
 </w:styles>
 </file>

</xml_diff>